<commit_message>
Finishing up rest of the schema
</commit_message>
<xml_diff>
--- a/Relational Schema.docx
+++ b/Relational Schema.docx
@@ -65,10 +65,10 @@
         <w:rPr>
           <w:u w:val="single"/>
         </w:rPr>
-        <w:t>#</w:t>
-      </w:r>
-      <w:r>
-        <w:t>, Name, Description, Price</w:t>
+        <w:t>_Num,</w:t>
+      </w:r>
+      <w:r>
+        <w:t xml:space="preserve"> Name, Description, Price</w:t>
       </w:r>
       <w:r>
         <w:t>, QTY Availabl</w:t>
@@ -153,6 +153,129 @@
           <w:b/>
           <w:bCs/>
         </w:rPr>
+        <w:t>Payme</w:t>
+      </w:r>
+      <w:r>
+        <w:rPr>
+          <w:b/>
+          <w:bCs/>
+        </w:rPr>
+        <w:t>n</w:t>
+      </w:r>
+      <w:r>
+        <w:rPr>
+          <w:b/>
+          <w:bCs/>
+        </w:rPr>
+        <w:t>t</w:t>
+      </w:r>
+      <w:r>
+        <w:t>(</w:t>
+      </w:r>
+      <w:proofErr w:type="gramEnd"/>
+      <w:r>
+        <w:rPr>
+          <w:u w:val="single"/>
+        </w:rPr>
+        <w:t>Payment_ID</w:t>
+      </w:r>
+      <w:r>
+        <w:t>, C</w:t>
+      </w:r>
+      <w:r>
+        <w:t xml:space="preserve">redit </w:t>
+      </w:r>
+      <w:r>
+        <w:t>C</w:t>
+      </w:r>
+      <w:r>
+        <w:t>ard</w:t>
+      </w:r>
+      <w:r>
+        <w:t xml:space="preserve"> Info</w:t>
+      </w:r>
+      <w:r>
+        <w:t xml:space="preserve">, </w:t>
+      </w:r>
+      <w:r>
+        <w:t xml:space="preserve">Payment </w:t>
+      </w:r>
+      <w:r>
+        <w:t>Amount</w:t>
+      </w:r>
+      <w:r>
+        <w:t>)</w:t>
+      </w:r>
+    </w:p>
+    <w:p>
+      <w:pPr>
+        <w:rPr>
+          <w:rFonts w:hint="eastAsia"/>
+        </w:rPr>
+      </w:pPr>
+    </w:p>
+    <w:p>
+      <w:pPr>
+        <w:rPr>
+          <w:rFonts w:hint="eastAsia"/>
+        </w:rPr>
+      </w:pPr>
+      <w:proofErr w:type="gramStart"/>
+      <w:r>
+        <w:rPr>
+          <w:b/>
+          <w:bCs/>
+        </w:rPr>
+        <w:t>User</w:t>
+      </w:r>
+      <w:r>
+        <w:t>(</w:t>
+      </w:r>
+      <w:proofErr w:type="gramEnd"/>
+      <w:r>
+        <w:rPr>
+          <w:u w:val="single"/>
+        </w:rPr>
+        <w:t>User_I</w:t>
+      </w:r>
+      <w:r>
+        <w:rPr>
+          <w:u w:val="single"/>
+        </w:rPr>
+        <w:t>D</w:t>
+      </w:r>
+      <w:r>
+        <w:t>,</w:t>
+      </w:r>
+      <w:r>
+        <w:t xml:space="preserve"> Notes, </w:t>
+      </w:r>
+      <w:r>
+        <w:t>Name, Billing Address, Shipping Address, Phone, Email</w:t>
+      </w:r>
+      <w:r>
+        <w:t>)</w:t>
+      </w:r>
+    </w:p>
+    <w:p>
+      <w:pPr>
+        <w:rPr>
+          <w:rFonts w:hint="eastAsia"/>
+        </w:rPr>
+      </w:pPr>
+    </w:p>
+    <w:p>
+      <w:pPr>
+        <w:rPr>
+          <w:rFonts w:hint="eastAsia"/>
+        </w:rPr>
+      </w:pPr>
+      <w:proofErr w:type="gramStart"/>
+      <w:r>
+        <w:rPr>
+          <w:b/>
+          <w:bCs/>
+        </w:rPr>
         <w:t>Orders</w:t>
       </w:r>
       <w:r>
@@ -163,61 +286,62 @@
         <w:rPr>
           <w:u w:val="single"/>
         </w:rPr>
-        <w:t xml:space="preserve">Order </w:t>
-      </w:r>
-      <w:r>
-        <w:rPr>
-          <w:u w:val="single"/>
-        </w:rPr>
-        <w:t>ID</w:t>
-      </w:r>
-      <w:r>
-        <w:t>,</w:t>
-      </w:r>
-      <w:r>
-        <w:t xml:space="preserve"> </w:t>
-      </w:r>
-      <w:r>
-        <w:t xml:space="preserve">Notes, </w:t>
-      </w:r>
-      <w:r>
-        <w:t>D</w:t>
-      </w:r>
-      <w:r>
-        <w:t xml:space="preserve">ate, </w:t>
-      </w:r>
-      <w:r>
-        <w:t xml:space="preserve">Price, </w:t>
-      </w:r>
-      <w:r>
-        <w:t xml:space="preserve">QTY </w:t>
-      </w:r>
-      <w:r>
-        <w:t>O</w:t>
-      </w:r>
-      <w:r>
-        <w:t xml:space="preserve">rdered, </w:t>
-      </w:r>
-      <w:r>
-        <w:t>Status</w:t>
-      </w:r>
-      <w:r>
-        <w:t>, Tracking</w:t>
-      </w:r>
-      <w:r>
-        <w:t xml:space="preserve"> Information</w:t>
+        <w:t>Order_ID</w:t>
+      </w:r>
+      <w:r>
+        <w:t xml:space="preserve">, Notes, Date, Price, QTY Ordered, Status, Tracking Information, </w:t>
+      </w:r>
+      <w:r>
+        <w:rPr>
+          <w:u w:val="single"/>
+        </w:rPr>
+        <w:t>User_ID</w:t>
+      </w:r>
+      <w:r>
+        <w:t>*)</w:t>
+      </w:r>
+    </w:p>
+    <w:p>
+      <w:pPr>
+        <w:rPr>
+          <w:rFonts w:hint="eastAsia"/>
+        </w:rPr>
+      </w:pPr>
+    </w:p>
+    <w:p>
+      <w:pPr>
+        <w:pStyle w:val="ListParagraph"/>
+        <w:numPr>
+          <w:ilvl w:val="0"/>
+          <w:numId w:val="3"/>
+        </w:numPr>
+      </w:pPr>
+      <w:r>
+        <w:t xml:space="preserve">User_ID is a foreign key, referencing </w:t>
+      </w:r>
+      <w:proofErr w:type="gramStart"/>
+      <w:r>
+        <w:rPr>
+          <w:b/>
+          <w:bCs/>
+        </w:rPr>
+        <w:t>User</w:t>
+      </w:r>
+      <w:r>
+        <w:t>(</w:t>
+      </w:r>
+      <w:proofErr w:type="gramEnd"/>
+      <w:r>
+        <w:rPr>
+          <w:u w:val="single"/>
+        </w:rPr>
+        <w:t>User_ID</w:t>
       </w:r>
       <w:r>
         <w:t>)</w:t>
       </w:r>
     </w:p>
-    <w:p>
-      <w:pPr>
-        <w:rPr>
-          <w:rFonts w:hint="eastAsia"/>
-        </w:rPr>
-      </w:pPr>
-    </w:p>
+    <w:p/>
     <w:p>
       <w:pPr>
         <w:rPr>
@@ -230,21 +354,7 @@
           <w:b/>
           <w:bCs/>
         </w:rPr>
-        <w:t>Payme</w:t>
-      </w:r>
-      <w:r>
-        <w:rPr>
-          <w:b/>
-          <w:bCs/>
-        </w:rPr>
-        <w:t>n</w:t>
-      </w:r>
-      <w:r>
-        <w:rPr>
-          <w:b/>
-          <w:bCs/>
-        </w:rPr>
-        <w:t>t</w:t>
+        <w:t>Employee</w:t>
       </w:r>
       <w:r>
         <w:t>(</w:t>
@@ -254,131 +364,21 @@
         <w:rPr>
           <w:u w:val="single"/>
         </w:rPr>
-        <w:t>Payment_ID</w:t>
-      </w:r>
-      <w:r>
-        <w:t>, C</w:t>
-      </w:r>
-      <w:r>
-        <w:t xml:space="preserve">redit </w:t>
-      </w:r>
-      <w:r>
-        <w:t>C</w:t>
-      </w:r>
-      <w:r>
-        <w:t>ard</w:t>
-      </w:r>
-      <w:r>
-        <w:t xml:space="preserve"> Info</w:t>
+        <w:t>Emp ID</w:t>
+      </w:r>
+      <w:r>
+        <w:t>*, Role</w:t>
       </w:r>
       <w:r>
         <w:t xml:space="preserve">, </w:t>
       </w:r>
-      <w:r>
-        <w:t xml:space="preserve">Payment </w:t>
-      </w:r>
-      <w:r>
-        <w:t>Amount</w:t>
-      </w:r>
-      <w:r>
-        <w:t>)</w:t>
-      </w:r>
-    </w:p>
-    <w:p>
-      <w:pPr>
-        <w:rPr>
-          <w:rFonts w:hint="eastAsia"/>
-        </w:rPr>
-      </w:pPr>
-    </w:p>
-    <w:p>
-      <w:pPr>
-        <w:rPr>
-          <w:rFonts w:hint="eastAsia"/>
-        </w:rPr>
-      </w:pPr>
-      <w:proofErr w:type="gramStart"/>
-      <w:r>
-        <w:rPr>
-          <w:b/>
-          <w:bCs/>
-        </w:rPr>
-        <w:t>User</w:t>
-      </w:r>
-      <w:r>
-        <w:t>(</w:t>
-      </w:r>
-      <w:proofErr w:type="gramEnd"/>
-      <w:r>
-        <w:rPr>
-          <w:u w:val="single"/>
-        </w:rPr>
-        <w:t>User_I</w:t>
-      </w:r>
-      <w:r>
-        <w:rPr>
-          <w:u w:val="single"/>
-        </w:rPr>
-        <w:t>D</w:t>
-      </w:r>
-      <w:r>
-        <w:t>,</w:t>
-      </w:r>
-      <w:r>
-        <w:t xml:space="preserve"> Notes, </w:t>
-      </w:r>
-      <w:r>
-        <w:t>Name, Billing Address, Shipping Address, Phone, Email</w:t>
-      </w:r>
-      <w:r>
-        <w:t>)</w:t>
-      </w:r>
-    </w:p>
-    <w:p>
-      <w:pPr>
-        <w:rPr>
-          <w:rFonts w:hint="eastAsia"/>
-        </w:rPr>
-      </w:pPr>
-    </w:p>
-    <w:p>
-      <w:pPr>
-        <w:rPr>
-          <w:rFonts w:hint="eastAsia"/>
-        </w:rPr>
-      </w:pPr>
-      <w:proofErr w:type="gramStart"/>
-      <w:r>
-        <w:rPr>
-          <w:b/>
-          <w:bCs/>
-        </w:rPr>
-        <w:t>Employee</w:t>
-      </w:r>
-      <w:r>
-        <w:t>(</w:t>
-      </w:r>
-      <w:proofErr w:type="gramEnd"/>
-      <w:r>
-        <w:rPr>
-          <w:u w:val="single"/>
-        </w:rPr>
-        <w:t>Emp I</w:t>
-      </w:r>
-      <w:r>
-        <w:rPr>
-          <w:u w:val="single"/>
-        </w:rPr>
-        <w:t>D</w:t>
-      </w:r>
+      <w:proofErr w:type="spellStart"/>
+      <w:r>
+        <w:t>Order_ID</w:t>
+      </w:r>
+      <w:proofErr w:type="spellEnd"/>
       <w:r>
         <w:t>*</w:t>
-      </w:r>
-      <w:r>
-        <w:t xml:space="preserve">, </w:t>
-      </w:r>
-      <w:r>
-        <w:t>Role</w:t>
       </w:r>
       <w:r>
         <w:t>)</w:t>
@@ -400,16 +400,7 @@
         </w:numPr>
       </w:pPr>
       <w:r>
-        <w:t>Emp_</w:t>
-      </w:r>
-      <w:r>
-        <w:t xml:space="preserve">ID is a </w:t>
-      </w:r>
-      <w:r>
-        <w:t>foreign</w:t>
-      </w:r>
-      <w:r>
-        <w:t xml:space="preserve"> key, referencing </w:t>
+        <w:t xml:space="preserve">Emp_ID is a foreign key, referencing </w:t>
       </w:r>
       <w:proofErr w:type="gramStart"/>
       <w:r>
@@ -433,49 +424,6 @@
         <w:t>)</w:t>
       </w:r>
     </w:p>
-    <w:p/>
-    <w:p>
-      <w:r>
-        <w:t>Binary o</w:t>
-      </w:r>
-      <w:r>
-        <w:t>ne-to-one</w:t>
-      </w:r>
-    </w:p>
-    <w:p/>
-    <w:p>
-      <w:proofErr w:type="gramStart"/>
-      <w:r>
-        <w:rPr>
-          <w:b/>
-          <w:bCs/>
-        </w:rPr>
-        <w:t>Ships</w:t>
-      </w:r>
-      <w:r>
-        <w:t>(</w:t>
-      </w:r>
-      <w:proofErr w:type="gramEnd"/>
-      <w:r>
-        <w:rPr>
-          <w:u w:val="single"/>
-        </w:rPr>
-        <w:t>Emp_ID</w:t>
-      </w:r>
-      <w:r>
-        <w:t xml:space="preserve">*, </w:t>
-      </w:r>
-      <w:r>
-        <w:rPr>
-          <w:u w:val="single"/>
-        </w:rPr>
-        <w:t>Order_ID</w:t>
-      </w:r>
-      <w:r>
-        <w:t>*)</w:t>
-      </w:r>
-    </w:p>
-    <w:p/>
     <w:p>
       <w:pPr>
         <w:pStyle w:val="ListParagraph"/>
@@ -483,37 +431,58 @@
           <w:ilvl w:val="0"/>
           <w:numId w:val="1"/>
         </w:numPr>
-      </w:pPr>
-      <w:r>
-        <w:t>Emp_</w:t>
+        <w:rPr>
+          <w:rFonts w:hint="eastAsia"/>
+        </w:rPr>
+      </w:pPr>
+      <w:proofErr w:type="spellStart"/>
+      <w:r>
+        <w:t>Order_ID</w:t>
+      </w:r>
+      <w:proofErr w:type="spellEnd"/>
+      <w:r>
+        <w:t xml:space="preserve"> is a foreign key, referencing </w:t>
       </w:r>
       <w:proofErr w:type="gramStart"/>
       <w:r>
-        <w:t>ID</w:t>
-      </w:r>
-      <w:r>
-        <w:rPr>
-          <w:u w:val="single"/>
-        </w:rPr>
-        <w:t xml:space="preserve"> </w:t>
-      </w:r>
-      <w:r>
-        <w:t xml:space="preserve"> is</w:t>
+        <w:t>Orders(</w:t>
       </w:r>
       <w:proofErr w:type="gramEnd"/>
       <w:r>
-        <w:t xml:space="preserve"> a foreign key, referencing </w:t>
-      </w:r>
-      <w:r>
-        <w:rPr>
-          <w:b/>
-          <w:bCs/>
-        </w:rPr>
-        <w:t>Employee</w:t>
+        <w:rPr>
+          <w:u w:val="single"/>
+        </w:rPr>
+        <w:t>Order ID</w:t>
+      </w:r>
+      <w:r>
+        <w:t>)</w:t>
+      </w:r>
+    </w:p>
+    <w:p>
+      <w:pPr>
+        <w:rPr>
+          <w:rFonts w:hint="eastAsia"/>
+        </w:rPr>
+      </w:pPr>
+    </w:p>
+    <w:p>
+      <w:pPr>
+        <w:rPr>
+          <w:rFonts w:hint="eastAsia"/>
+        </w:rPr>
+      </w:pPr>
+      <w:proofErr w:type="gramStart"/>
+      <w:r>
+        <w:rPr>
+          <w:b/>
+          <w:bCs/>
+        </w:rPr>
+        <w:t>ViewOrder</w:t>
       </w:r>
       <w:r>
         <w:t>(</w:t>
       </w:r>
+      <w:proofErr w:type="gramEnd"/>
       <w:r>
         <w:rPr>
           <w:u w:val="single"/>
@@ -521,65 +490,8 @@
         <w:t>Emp_ID</w:t>
       </w:r>
       <w:r>
-        <w:t>)</w:t>
-      </w:r>
-    </w:p>
-    <w:p>
-      <w:pPr>
-        <w:pStyle w:val="ListParagraph"/>
-        <w:numPr>
-          <w:ilvl w:val="0"/>
-          <w:numId w:val="1"/>
-        </w:numPr>
-      </w:pPr>
-      <w:r>
-        <w:t>Order_I</w:t>
-      </w:r>
-      <w:r>
-        <w:t xml:space="preserve">D </w:t>
-      </w:r>
-      <w:r>
-        <w:t xml:space="preserve">is a foreign key, referencing </w:t>
-      </w:r>
-      <w:proofErr w:type="gramStart"/>
-      <w:r>
-        <w:rPr>
-          <w:b/>
-          <w:bCs/>
-        </w:rPr>
-        <w:t>Order</w:t>
-      </w:r>
-      <w:r>
-        <w:t>(</w:t>
-      </w:r>
-      <w:proofErr w:type="gramEnd"/>
-      <w:r>
-        <w:t>Order_ID)</w:t>
-      </w:r>
-    </w:p>
-    <w:p/>
-    <w:p>
-      <w:r>
-        <w:t>Binary o</w:t>
-      </w:r>
-      <w:r>
-        <w:t>ne-to-many</w:t>
-      </w:r>
-    </w:p>
-    <w:p/>
-    <w:p>
-      <w:proofErr w:type="gramStart"/>
-      <w:r>
-        <w:rPr>
-          <w:b/>
-          <w:bCs/>
-        </w:rPr>
-        <w:t>Orders</w:t>
-      </w:r>
-      <w:r>
-        <w:t>(</w:t>
-      </w:r>
-      <w:proofErr w:type="gramEnd"/>
+        <w:t xml:space="preserve">*, </w:t>
+      </w:r>
       <w:r>
         <w:rPr>
           <w:u w:val="single"/>
@@ -587,19 +499,16 @@
         <w:t>Order_ID</w:t>
       </w:r>
       <w:r>
-        <w:t xml:space="preserve">, Notes, Date, Price, QTY Ordered, Status, Tracking Information, </w:t>
-      </w:r>
-      <w:r>
-        <w:rPr>
-          <w:u w:val="single"/>
-        </w:rPr>
-        <w:t>User_ID</w:t>
-      </w:r>
-      <w:r>
         <w:t>*)</w:t>
       </w:r>
     </w:p>
-    <w:p/>
+    <w:p>
+      <w:pPr>
+        <w:rPr>
+          <w:rFonts w:hint="eastAsia"/>
+        </w:rPr>
+      </w:pPr>
+    </w:p>
     <w:p>
       <w:pPr>
         <w:pStyle w:val="ListParagraph"/>
@@ -607,9 +516,12 @@
           <w:ilvl w:val="0"/>
           <w:numId w:val="3"/>
         </w:numPr>
-      </w:pPr>
-      <w:r>
-        <w:t xml:space="preserve">User_ID is a foreign key, referencing </w:t>
+        <w:rPr>
+          <w:rFonts w:hint="eastAsia"/>
+        </w:rPr>
+      </w:pPr>
+      <w:r>
+        <w:t xml:space="preserve">Emp_ID is a foreign key, referencing </w:t>
       </w:r>
       <w:proofErr w:type="gramStart"/>
       <w:r>
@@ -617,62 +529,16 @@
           <w:b/>
           <w:bCs/>
         </w:rPr>
-        <w:t>User</w:t>
+        <w:t>Employee</w:t>
       </w:r>
       <w:r>
         <w:t>(</w:t>
       </w:r>
       <w:proofErr w:type="gramEnd"/>
       <w:r>
-        <w:rPr>
-          <w:u w:val="single"/>
-        </w:rPr>
-        <w:t>User_ID</w:t>
-      </w:r>
-      <w:r>
-        <w:t>)</w:t>
-      </w:r>
-    </w:p>
-    <w:p/>
-    <w:p>
-      <w:r>
-        <w:t>Binary many-to-many</w:t>
-      </w:r>
-    </w:p>
-    <w:p/>
-    <w:p>
-      <w:proofErr w:type="gramStart"/>
-      <w:r>
-        <w:rPr>
-          <w:b/>
-          <w:bCs/>
-        </w:rPr>
-        <w:t>ViewOrder</w:t>
-      </w:r>
-      <w:r>
-        <w:t>(</w:t>
-      </w:r>
-      <w:proofErr w:type="gramEnd"/>
-      <w:r>
-        <w:rPr>
-          <w:u w:val="single"/>
-        </w:rPr>
-        <w:t>Emp_ID</w:t>
-      </w:r>
-      <w:r>
-        <w:t xml:space="preserve">*, </w:t>
-      </w:r>
-      <w:r>
-        <w:rPr>
-          <w:u w:val="single"/>
-        </w:rPr>
-        <w:t>Order_ID</w:t>
-      </w:r>
-      <w:r>
-        <w:t>*)</w:t>
-      </w:r>
-    </w:p>
-    <w:p/>
+        <w:t>Emp_ID)</w:t>
+      </w:r>
+    </w:p>
     <w:p>
       <w:pPr>
         <w:pStyle w:val="ListParagraph"/>
@@ -680,9 +546,12 @@
           <w:ilvl w:val="0"/>
           <w:numId w:val="3"/>
         </w:numPr>
-      </w:pPr>
-      <w:r>
-        <w:t xml:space="preserve">Emp_ID is a foreign key, referencing </w:t>
+        <w:rPr>
+          <w:rFonts w:hint="eastAsia"/>
+        </w:rPr>
+      </w:pPr>
+      <w:r>
+        <w:t xml:space="preserve">Order_ID is a foreign key, referencing </w:t>
       </w:r>
       <w:proofErr w:type="gramStart"/>
       <w:r>
@@ -690,15 +559,106 @@
           <w:b/>
           <w:bCs/>
         </w:rPr>
-        <w:t>Employee</w:t>
+        <w:t>Order</w:t>
       </w:r>
       <w:r>
         <w:t>(</w:t>
       </w:r>
       <w:proofErr w:type="gramEnd"/>
       <w:r>
-        <w:t>Emp_ID)</w:t>
-      </w:r>
+        <w:t>Order_ID)</w:t>
+      </w:r>
+    </w:p>
+    <w:p>
+      <w:pPr>
+        <w:rPr>
+          <w:rFonts w:hint="eastAsia"/>
+        </w:rPr>
+      </w:pPr>
+    </w:p>
+    <w:p>
+      <w:pPr>
+        <w:rPr>
+          <w:rFonts w:hint="eastAsia"/>
+        </w:rPr>
+      </w:pPr>
+      <w:proofErr w:type="gramStart"/>
+      <w:r>
+        <w:rPr>
+          <w:b/>
+          <w:bCs/>
+        </w:rPr>
+        <w:t>Generates</w:t>
+      </w:r>
+      <w:r>
+        <w:t>(</w:t>
+      </w:r>
+      <w:proofErr w:type="gramEnd"/>
+      <w:r>
+        <w:rPr>
+          <w:u w:val="single"/>
+        </w:rPr>
+        <w:t>Part_Num</w:t>
+      </w:r>
+      <w:r>
+        <w:t xml:space="preserve">*, </w:t>
+      </w:r>
+      <w:r>
+        <w:rPr>
+          <w:u w:val="single"/>
+        </w:rPr>
+        <w:t>Car</w:t>
+      </w:r>
+      <w:r>
+        <w:rPr>
+          <w:u w:val="single"/>
+        </w:rPr>
+        <w:t>t</w:t>
+      </w:r>
+      <w:r>
+        <w:rPr>
+          <w:u w:val="single"/>
+        </w:rPr>
+        <w:t>_ID</w:t>
+      </w:r>
+      <w:r>
+        <w:t xml:space="preserve">*, </w:t>
+      </w:r>
+      <w:proofErr w:type="spellStart"/>
+      <w:r>
+        <w:rPr>
+          <w:u w:val="single"/>
+        </w:rPr>
+        <w:t>Order_ID</w:t>
+      </w:r>
+      <w:proofErr w:type="spellEnd"/>
+      <w:r>
+        <w:rPr>
+          <w:u w:val="single"/>
+        </w:rPr>
+        <w:t>*</w:t>
+      </w:r>
+      <w:r>
+        <w:t xml:space="preserve">, </w:t>
+      </w:r>
+      <w:proofErr w:type="spellStart"/>
+      <w:r>
+        <w:rPr>
+          <w:u w:val="single"/>
+        </w:rPr>
+        <w:t>Payment_ID</w:t>
+      </w:r>
+      <w:proofErr w:type="spellEnd"/>
+      <w:r>
+        <w:t>*)</w:t>
+      </w:r>
+    </w:p>
+    <w:p>
+      <w:pPr>
+        <w:rPr>
+          <w:rFonts w:hint="eastAsia"/>
+        </w:rPr>
+      </w:pPr>
     </w:p>
     <w:p>
       <w:pPr>
@@ -707,9 +667,15 @@
           <w:ilvl w:val="0"/>
           <w:numId w:val="3"/>
         </w:numPr>
-      </w:pPr>
-      <w:r>
-        <w:t xml:space="preserve">Order_ID is a foreign key, referencing </w:t>
+        <w:rPr>
+          <w:rFonts w:hint="eastAsia"/>
+        </w:rPr>
+      </w:pPr>
+      <w:r>
+        <w:t>Product_ID is a foreign key</w:t>
+      </w:r>
+      <w:r>
+        <w:t xml:space="preserve">, referencing </w:t>
       </w:r>
       <w:proofErr w:type="gramStart"/>
       <w:r>
@@ -717,80 +683,22 @@
           <w:b/>
           <w:bCs/>
         </w:rPr>
-        <w:t>Order</w:t>
+        <w:t>Product</w:t>
       </w:r>
       <w:r>
         <w:t>(</w:t>
       </w:r>
       <w:proofErr w:type="gramEnd"/>
       <w:r>
-        <w:t>Order_ID)</w:t>
-      </w:r>
-    </w:p>
-    <w:p/>
-    <w:p>
-      <w:proofErr w:type="gramStart"/>
-      <w:r>
-        <w:rPr>
-          <w:b/>
-          <w:bCs/>
-        </w:rPr>
-        <w:t>Generates</w:t>
-      </w:r>
-      <w:r>
-        <w:t>(</w:t>
-      </w:r>
-      <w:proofErr w:type="gramEnd"/>
-      <w:r>
-        <w:rPr>
-          <w:u w:val="single"/>
-        </w:rPr>
-        <w:t>Product_ID</w:t>
-      </w:r>
-      <w:r>
-        <w:t xml:space="preserve">*, </w:t>
-      </w:r>
-      <w:r>
-        <w:rPr>
-          <w:u w:val="single"/>
-        </w:rPr>
-        <w:t>Car</w:t>
-      </w:r>
-      <w:r>
-        <w:rPr>
-          <w:u w:val="single"/>
-        </w:rPr>
-        <w:t>t</w:t>
-      </w:r>
-      <w:r>
-        <w:rPr>
-          <w:u w:val="single"/>
-        </w:rPr>
-        <w:t>_ID</w:t>
-      </w:r>
-      <w:r>
-        <w:t xml:space="preserve">*, </w:t>
-      </w:r>
-      <w:r>
-        <w:rPr>
-          <w:u w:val="single"/>
-        </w:rPr>
-        <w:t>Order_ID*</w:t>
-      </w:r>
-      <w:r>
-        <w:t xml:space="preserve">, </w:t>
-      </w:r>
-      <w:r>
-        <w:rPr>
-          <w:u w:val="single"/>
-        </w:rPr>
-        <w:t>Payment_ID</w:t>
-      </w:r>
-      <w:r>
-        <w:t>*)</w:t>
-      </w:r>
-    </w:p>
-    <w:p/>
+        <w:rPr>
+          <w:u w:val="single"/>
+        </w:rPr>
+        <w:t>Part_Num</w:t>
+      </w:r>
+      <w:r>
+        <w:t>)</w:t>
+      </w:r>
+    </w:p>
     <w:p>
       <w:pPr>
         <w:pStyle w:val="ListParagraph"/>
@@ -798,12 +706,19 @@
           <w:ilvl w:val="0"/>
           <w:numId w:val="3"/>
         </w:numPr>
-      </w:pPr>
-      <w:r>
-        <w:t>Product_ID is a foreign key</w:t>
-      </w:r>
-      <w:r>
-        <w:t xml:space="preserve">, referencing </w:t>
+        <w:rPr>
+          <w:rFonts w:hint="eastAsia"/>
+        </w:rPr>
+      </w:pPr>
+      <w:r>
+        <w:t xml:space="preserve">Card_ID is a foreign key, referencing </w:t>
+      </w:r>
+      <w:r>
+        <w:rPr>
+          <w:b/>
+          <w:bCs/>
+        </w:rPr>
+        <w:t xml:space="preserve">Shopping </w:t>
       </w:r>
       <w:proofErr w:type="gramStart"/>
       <w:r>
@@ -811,14 +726,20 @@
           <w:b/>
           <w:bCs/>
         </w:rPr>
-        <w:t>Product</w:t>
+        <w:t>Cart</w:t>
       </w:r>
       <w:r>
         <w:t>(</w:t>
       </w:r>
       <w:proofErr w:type="gramEnd"/>
       <w:r>
-        <w:t>Product_ID)</w:t>
+        <w:rPr>
+          <w:u w:val="single"/>
+        </w:rPr>
+        <w:t>Cart_ID</w:t>
+      </w:r>
+      <w:r>
+        <w:t>)</w:t>
       </w:r>
     </w:p>
     <w:p>
@@ -828,16 +749,12 @@
           <w:ilvl w:val="0"/>
           <w:numId w:val="3"/>
         </w:numPr>
-      </w:pPr>
-      <w:r>
-        <w:t xml:space="preserve">Card_ID is a foreign key, referencing </w:t>
-      </w:r>
-      <w:r>
-        <w:rPr>
-          <w:b/>
-          <w:bCs/>
-        </w:rPr>
-        <w:t xml:space="preserve">Shopping </w:t>
+        <w:rPr>
+          <w:rFonts w:hint="eastAsia"/>
+        </w:rPr>
+      </w:pPr>
+      <w:r>
+        <w:t xml:space="preserve">Order_ID is a foreign key, referencing </w:t>
       </w:r>
       <w:proofErr w:type="gramStart"/>
       <w:r>
@@ -845,7 +762,7 @@
           <w:b/>
           <w:bCs/>
         </w:rPr>
-        <w:t>Cart</w:t>
+        <w:t>Order</w:t>
       </w:r>
       <w:r>
         <w:t>(</w:t>
@@ -855,7 +772,7 @@
         <w:rPr>
           <w:u w:val="single"/>
         </w:rPr>
-        <w:t>Cart_ID</w:t>
+        <w:t>Order_ID</w:t>
       </w:r>
       <w:r>
         <w:t>)</w:t>
@@ -868,9 +785,12 @@
           <w:ilvl w:val="0"/>
           <w:numId w:val="3"/>
         </w:numPr>
-      </w:pPr>
-      <w:r>
-        <w:t xml:space="preserve">Order_ID is a foreign key, referencing </w:t>
+        <w:rPr>
+          <w:rFonts w:hint="eastAsia"/>
+        </w:rPr>
+      </w:pPr>
+      <w:r>
+        <w:t xml:space="preserve">Payment_ID is a foreign key, referencing </w:t>
       </w:r>
       <w:proofErr w:type="gramStart"/>
       <w:r>
@@ -878,7 +798,7 @@
           <w:b/>
           <w:bCs/>
         </w:rPr>
-        <w:t>Order</w:t>
+        <w:t>Payment</w:t>
       </w:r>
       <w:r>
         <w:t>(</w:t>
@@ -888,7 +808,7 @@
         <w:rPr>
           <w:u w:val="single"/>
         </w:rPr>
-        <w:t>Order_ID</w:t>
+        <w:t>Payment_ID</w:t>
       </w:r>
       <w:r>
         <w:t>)</w:t>
@@ -896,22 +816,24 @@
     </w:p>
     <w:p>
       <w:pPr>
-        <w:pStyle w:val="ListParagraph"/>
-        <w:numPr>
-          <w:ilvl w:val="0"/>
-          <w:numId w:val="3"/>
-        </w:numPr>
-      </w:pPr>
-      <w:r>
-        <w:t xml:space="preserve">Payment_ID is a foreign key, referencing </w:t>
-      </w:r>
+        <w:rPr>
+          <w:rFonts w:hint="eastAsia"/>
+        </w:rPr>
+      </w:pPr>
+    </w:p>
+    <w:p>
+      <w:pPr>
+        <w:rPr>
+          <w:rFonts w:hint="eastAsia"/>
+        </w:rPr>
+      </w:pPr>
       <w:proofErr w:type="gramStart"/>
       <w:r>
         <w:rPr>
           <w:b/>
           <w:bCs/>
         </w:rPr>
-        <w:t>Payment</w:t>
+        <w:t>Added</w:t>
       </w:r>
       <w:r>
         <w:t>(</w:t>
@@ -921,31 +843,13 @@
         <w:rPr>
           <w:u w:val="single"/>
         </w:rPr>
-        <w:t>Payment_ID</w:t>
-      </w:r>
-      <w:r>
-        <w:t>)</w:t>
-      </w:r>
-    </w:p>
-    <w:p/>
-    <w:p>
-      <w:proofErr w:type="gramStart"/>
-      <w:r>
-        <w:rPr>
-          <w:b/>
-          <w:bCs/>
-        </w:rPr>
-        <w:t>Added</w:t>
-      </w:r>
-      <w:r>
-        <w:t>(</w:t>
-      </w:r>
-      <w:proofErr w:type="gramEnd"/>
-      <w:r>
-        <w:rPr>
-          <w:u w:val="single"/>
-        </w:rPr>
-        <w:t>Part#</w:t>
+        <w:t>Part</w:t>
+      </w:r>
+      <w:r>
+        <w:rPr>
+          <w:u w:val="single"/>
+        </w:rPr>
+        <w:t>_Num</w:t>
       </w:r>
       <w:r>
         <w:t>*</w:t>
@@ -963,7 +867,13 @@
         <w:t>*, User_ID*)</w:t>
       </w:r>
     </w:p>
-    <w:p/>
+    <w:p>
+      <w:pPr>
+        <w:rPr>
+          <w:rFonts w:hint="eastAsia"/>
+        </w:rPr>
+      </w:pPr>
+    </w:p>
     <w:p>
       <w:pPr>
         <w:pStyle w:val="ListParagraph"/>
@@ -971,9 +881,18 @@
           <w:ilvl w:val="0"/>
           <w:numId w:val="4"/>
         </w:numPr>
-      </w:pPr>
-      <w:r>
-        <w:t xml:space="preserve">Part# is a foreign key, referencing </w:t>
+        <w:rPr>
+          <w:rFonts w:hint="eastAsia"/>
+        </w:rPr>
+      </w:pPr>
+      <w:r>
+        <w:t>Part</w:t>
+      </w:r>
+      <w:r>
+        <w:t>_Num</w:t>
+      </w:r>
+      <w:r>
+        <w:t xml:space="preserve"> is a foreign key, referencing </w:t>
       </w:r>
       <w:proofErr w:type="gramStart"/>
       <w:r>
@@ -991,7 +910,13 @@
         <w:rPr>
           <w:u w:val="single"/>
         </w:rPr>
-        <w:t>Part#</w:t>
+        <w:t>Part</w:t>
+      </w:r>
+      <w:r>
+        <w:rPr>
+          <w:u w:val="single"/>
+        </w:rPr>
+        <w:t>_Num</w:t>
       </w:r>
       <w:r>
         <w:t>)</w:t>
@@ -1004,9 +929,11 @@
           <w:ilvl w:val="0"/>
           <w:numId w:val="4"/>
         </w:numPr>
-      </w:pPr>
-      <w:r>
-        <w:lastRenderedPageBreak/>
+        <w:rPr>
+          <w:rFonts w:hint="eastAsia"/>
+        </w:rPr>
+      </w:pPr>
+      <w:r>
         <w:t xml:space="preserve">Cart_ID is a foreign key, referencing </w:t>
       </w:r>
       <w:r>

</xml_diff>